<commit_message>
Vorläufige Version für Chen-Beschreibung fertiggestellt, kleine Korrektur bei huang/langston
</commit_message>
<xml_diff>
--- a/Ausarbeitung/chen_beschreibung.docx
+++ b/Ausarbeitung/chen_beschreibung.docx
@@ -4,6 +4,79 @@
   <w:body>
     <w:p>
       <w:r>
+        <w:t>C</w:t>
+      </w:r>
+      <w:r>
+        <w:t>hen describes a linear time in-place merging procedure, that we used to implement a merge sort algorithm.</w:t>
+      </w:r>
+    </w:p>
+    <w:p>
+      <w:r>
+        <w:t xml:space="preserve">The merge requires two adjacent sorted lists and a block size k as input. Both </w:t>
+      </w:r>
+      <w:proofErr w:type="spellStart"/>
+      <w:r>
+        <w:t>sublists</w:t>
+      </w:r>
+      <w:proofErr w:type="spellEnd"/>
+      <w:r>
+        <w:t xml:space="preserve"> are</w:t>
+      </w:r>
+      <w:r>
+        <w:t xml:space="preserve"> divided into a series of blocks, each of size k (</w:t>
+      </w:r>
+      <w:proofErr w:type="gramStart"/>
+      <w:r>
+        <w:t>with the possible exception of</w:t>
+      </w:r>
+      <w:proofErr w:type="gramEnd"/>
+      <w:r>
+        <w:t xml:space="preserve"> an undersized leftmost block of length f).</w:t>
+      </w:r>
+      <w:r>
+        <w:t xml:space="preserve"> The two rightmost blocks of the first </w:t>
+      </w:r>
+      <w:proofErr w:type="spellStart"/>
+      <w:r>
+        <w:t>sublist</w:t>
+      </w:r>
+      <w:proofErr w:type="spellEnd"/>
+      <w:r>
+        <w:t xml:space="preserve"> will initially be used as internal buffers. During the execution of the merge, the order of the left list’s blocks may be altered, but the elements within each block, again excluding the buffer blocks, remain sorted.</w:t>
+      </w:r>
+      <w:r>
+        <w:t xml:space="preserve"> </w:t>
+      </w:r>
+      <w:r>
+        <w:t xml:space="preserve">The elements are inserted into a </w:t>
+      </w:r>
+      <w:r>
+        <w:t>hole</w:t>
+      </w:r>
+      <w:r>
+        <w:t>, which</w:t>
+      </w:r>
+      <w:r>
+        <w:t xml:space="preserve"> is created by moving one element to some temporary memory. As the</w:t>
+      </w:r>
+      <w:r>
+        <w:t xml:space="preserve"> algorithm progresses, the hole is </w:t>
+      </w:r>
+      <w:r>
+        <w:t>always at the position where the next element will be inserted</w:t>
+      </w:r>
+      <w:r>
+        <w:t xml:space="preserve">. While the position of the hole and the second list’s smallest element are only incremented by 1, each time they are updated, the buffers and the first list’s current block, containing its smallest elements require more attention, as we will explain in the following description of the </w:t>
+      </w:r>
+      <w:r>
+        <w:t>corresponding</w:t>
+      </w:r>
+      <w:r>
+        <w:t xml:space="preserve"> procedures. </w:t>
+      </w:r>
+    </w:p>
+    <w:p>
+      <w:r>
         <w:t>We do not provide a detailed description of all the procedures, as our implementation does not differ from the pseudo-code given by Chen in most parts, but we will provide a short overview</w:t>
       </w:r>
       <w:r>
@@ -17,7 +90,12 @@
         <w:t xml:space="preserve">n denotes the size of the list. </w:t>
       </w:r>
       <w:r>
-        <w:t>As in the original paper we will use X to denote the first</w:t>
+        <w:t>As in the original paper we will use X t</w:t>
+      </w:r>
+      <w:bookmarkStart w:id="0" w:name="_GoBack"/>
+      <w:bookmarkEnd w:id="0"/>
+      <w:r>
+        <w:t>o denote the first</w:t>
       </w:r>
       <w:r>
         <w:t xml:space="preserve"> </w:t>
@@ -87,15 +165,13 @@
         <w:t xml:space="preserve"> are then merged using the “merge”-procedure</w:t>
       </w:r>
       <w:r>
-        <w:t xml:space="preserve"> with </w:t>
-      </w:r>
-      <w:proofErr w:type="spellStart"/>
-      <w:r>
-        <w:t>blocksize</w:t>
-      </w:r>
-      <w:proofErr w:type="spellEnd"/>
-      <w:r>
-        <w:t xml:space="preserve"> k=sqrt(n)</w:t>
+        <w:t xml:space="preserve"> with block</w:t>
+      </w:r>
+      <w:r>
+        <w:t xml:space="preserve"> </w:t>
+      </w:r>
+      <w:r>
+        <w:t>size k=sqrt(n)</w:t>
       </w:r>
       <w:r>
         <w:t>.</w:t>
@@ -298,15 +374,13 @@
         <w:t>As suggested by Chen, we handled the remaining list by first sorting the buffer</w:t>
       </w:r>
       <w:r>
-        <w:t xml:space="preserve">, merging the sorted buffer and the remaining Y-elements with </w:t>
-      </w:r>
-      <w:proofErr w:type="spellStart"/>
-      <w:r>
-        <w:t>blocksize</w:t>
-      </w:r>
-      <w:proofErr w:type="spellEnd"/>
-      <w:r>
-        <w:t xml:space="preserve"> sqrt(k), then using “</w:t>
+        <w:t>, merging the sorted buffer and the remaining Y-elements with block</w:t>
+      </w:r>
+      <w:r>
+        <w:t xml:space="preserve"> </w:t>
+      </w:r>
+      <w:r>
+        <w:t>size sqrt(k), then using “</w:t>
       </w:r>
       <w:proofErr w:type="spellStart"/>
       <w:r>
@@ -322,7 +396,11 @@
       </w:r>
       <w:proofErr w:type="spellEnd"/>
       <w:r>
-        <w:t xml:space="preserve">” procedure, as our goal here is to compare different in-place merge sort algorithms without using other sorting algorithms for greater parts of the lists. Also, due to the </w:t>
+        <w:t xml:space="preserve">” procedure, as our goal here is to compare different in-place merge sort algorithms </w:t>
+      </w:r>
+      <w:r>
+        <w:lastRenderedPageBreak/>
+        <w:t xml:space="preserve">without using other sorting algorithms for greater parts of the lists. Also, due to the </w:t>
       </w:r>
       <w:proofErr w:type="gramStart"/>
       <w:r>
@@ -403,8 +481,6 @@
       <w:r>
         <w:t>is accomplished by comparing all X-blocks, excluding buffer blocks, by their respective first and last element and choosing the X-Block with the smallest elements.</w:t>
       </w:r>
-      <w:bookmarkStart w:id="0" w:name="_GoBack"/>
-      <w:bookmarkEnd w:id="0"/>
     </w:p>
     <w:sectPr>
       <w:pgSz w:w="11906" w:h="16838"/>

</xml_diff>